<commit_message>
split hospital data, case study report
</commit_message>
<xml_diff>
--- a/case_study/case_study_final.docx
+++ b/case_study/case_study_final.docx
@@ -79,28 +79,8 @@
         <w:t xml:space="preserve">Load data</w:t>
       </w:r>
     </w:p>
-    <w:p>
-      <w:pPr>
-        <w:pStyle w:val="SourceCode"/>
-      </w:pPr>
-      <w:r>
-        <w:rPr>
-          <w:rStyle w:val="VerbatimChar"/>
-        </w:rPr>
-        <w:t xml:space="preserve">## New names:</w:t>
-      </w:r>
-      <w:r>
-        <w:br/>
-      </w:r>
-      <w:r>
-        <w:rPr>
-          <w:rStyle w:val="VerbatimChar"/>
-        </w:rPr>
-        <w:t xml:space="preserve">## * `` -&gt; ...28</w:t>
-      </w:r>
-    </w:p>
     <w:bookmarkEnd w:id="21"/>
-    <w:bookmarkStart w:id="23" w:name="r-markdown"/>
+    <w:bookmarkStart w:id="22" w:name="r-markdown"/>
     <w:p>
       <w:pPr>
         <w:pStyle w:val="Heading2"/>
@@ -129,6 +109,36 @@
         <w:t xml:space="preserve">.</w:t>
       </w:r>
     </w:p>
+    <w:bookmarkEnd w:id="22"/>
+    <w:bookmarkStart w:id="23" w:name="data-cleaning"/>
+    <w:p>
+      <w:pPr>
+        <w:pStyle w:val="Heading2"/>
+      </w:pPr>
+      <w:r>
+        <w:t xml:space="preserve">Data cleaning</w:t>
+      </w:r>
+    </w:p>
+    <w:bookmarkEnd w:id="23"/>
+    <w:bookmarkStart w:id="24" w:name="joins"/>
+    <w:p>
+      <w:pPr>
+        <w:pStyle w:val="Heading2"/>
+      </w:pPr>
+      <w:r>
+        <w:t xml:space="preserve">Joins</w:t>
+      </w:r>
+    </w:p>
+    <w:bookmarkEnd w:id="24"/>
+    <w:bookmarkStart w:id="28" w:name="person"/>
+    <w:p>
+      <w:pPr>
+        <w:pStyle w:val="Heading2"/>
+      </w:pPr>
+      <w:r>
+        <w:t xml:space="preserve">Person</w:t>
+      </w:r>
+    </w:p>
     <w:p>
       <w:pPr>
         <w:pStyle w:val="SourceCode"/>
@@ -137,7 +147,16 @@
         <w:rPr>
           <w:rStyle w:val="VerbatimChar"/>
         </w:rPr>
-        <w:t xml:space="preserve">## [1] "`r format(Sys.time(), '%d %B, %Y')`"</w:t>
+        <w:t xml:space="preserve">## Warning: 25 missing rows were removed (9 values from `age_cat` and 25 values</w:t>
+      </w:r>
+      <w:r>
+        <w:br/>
+      </w:r>
+      <w:r>
+        <w:rPr>
+          <w:rStyle w:val="VerbatimChar"/>
+        </w:rPr>
+        <w:t xml:space="preserve">## from `gender`).</w:t>
       </w:r>
     </w:p>
     <w:p>
@@ -145,151 +164,22 @@
         <w:pStyle w:val="FirstParagraph"/>
       </w:pPr>
       <w:r>
-        <w:t xml:space="preserve">This is an R Markdown document. Markdown is a simple formatting syntax for authoring HTML, PDF, and MS Word documents. For more details on using R Markdown see</w:t>
-      </w:r>
-      <w:r>
-        <w:t xml:space="preserve"> </w:t>
-      </w:r>
-      <w:hyperlink r:id="rId22">
-        <w:r>
-          <w:rPr>
-            <w:rStyle w:val="Hyperlink"/>
-          </w:rPr>
-          <w:t xml:space="preserve">http://rmarkdown.rstudio.com</w:t>
-        </w:r>
-      </w:hyperlink>
-      <w:r>
-        <w:t xml:space="preserve">.</w:t>
-      </w:r>
-    </w:p>
-    <w:p>
-      <w:pPr>
-        <w:pStyle w:val="BodyText"/>
-      </w:pPr>
-      <w:r>
-        <w:t xml:space="preserve">When you click the</w:t>
-      </w:r>
-      <w:r>
-        <w:t xml:space="preserve"> </w:t>
-      </w:r>
-      <w:r>
-        <w:rPr>
-          <w:bCs/>
-          <w:b/>
-        </w:rPr>
-        <w:t xml:space="preserve">Knit</w:t>
-      </w:r>
-      <w:r>
-        <w:t xml:space="preserve"> </w:t>
-      </w:r>
-      <w:r>
-        <w:t xml:space="preserve">button a document will be generated that includes both content as well as the output of any embedded R code chunks within the document. You can embed an R code chunk like this:</w:t>
-      </w:r>
-    </w:p>
-    <w:p>
-      <w:pPr>
-        <w:pStyle w:val="SourceCode"/>
-      </w:pPr>
-      <w:r>
-        <w:rPr>
-          <w:rStyle w:val="VerbatimChar"/>
-        </w:rPr>
-        <w:t xml:space="preserve">##      speed           dist       </w:t>
-      </w:r>
-      <w:r>
-        <w:br/>
-      </w:r>
-      <w:r>
-        <w:rPr>
-          <w:rStyle w:val="VerbatimChar"/>
-        </w:rPr>
-        <w:t xml:space="preserve">##  Min.   : 4.0   Min.   :  2.00  </w:t>
-      </w:r>
-      <w:r>
-        <w:br/>
-      </w:r>
-      <w:r>
-        <w:rPr>
-          <w:rStyle w:val="VerbatimChar"/>
-        </w:rPr>
-        <w:t xml:space="preserve">##  1st Qu.:12.0   1st Qu.: 26.00  </w:t>
-      </w:r>
-      <w:r>
-        <w:br/>
-      </w:r>
-      <w:r>
-        <w:rPr>
-          <w:rStyle w:val="VerbatimChar"/>
-        </w:rPr>
-        <w:t xml:space="preserve">##  Median :15.0   Median : 36.00  </w:t>
-      </w:r>
-      <w:r>
-        <w:br/>
-      </w:r>
-      <w:r>
-        <w:rPr>
-          <w:rStyle w:val="VerbatimChar"/>
-        </w:rPr>
-        <w:t xml:space="preserve">##  Mean   :15.4   Mean   : 42.98  </w:t>
-      </w:r>
-      <w:r>
-        <w:br/>
-      </w:r>
-      <w:r>
-        <w:rPr>
-          <w:rStyle w:val="VerbatimChar"/>
-        </w:rPr>
-        <w:t xml:space="preserve">##  3rd Qu.:19.0   3rd Qu.: 56.00  </w:t>
-      </w:r>
-      <w:r>
-        <w:br/>
-      </w:r>
-      <w:r>
-        <w:rPr>
-          <w:rStyle w:val="VerbatimChar"/>
-        </w:rPr>
-        <w:t xml:space="preserve">##  Max.   :25.0   Max.   :120.00</w:t>
-      </w:r>
-    </w:p>
-    <w:bookmarkEnd w:id="23"/>
-    <w:bookmarkStart w:id="27" w:name="including-plots"/>
-    <w:p>
-      <w:pPr>
-        <w:pStyle w:val="Heading2"/>
-      </w:pPr>
-      <w:r>
-        <w:t xml:space="preserve">Including Plots</w:t>
-      </w:r>
-    </w:p>
-    <w:p>
-      <w:pPr>
-        <w:pStyle w:val="FirstParagraph"/>
-      </w:pPr>
-      <w:r>
-        <w:t xml:space="preserve">You can also embed plots, for example:</w:t>
-      </w:r>
-    </w:p>
-    <w:p>
-      <w:pPr>
-        <w:pStyle w:val="BodyText"/>
-      </w:pPr>
-      <w:r>
         <w:drawing>
           <wp:inline>
             <wp:extent cx="4620126" cy="3696101"/>
             <wp:effectExtent b="0" l="0" r="0" t="0"/>
-            <wp:docPr descr="" title="" id="25" name="Picture"/>
+            <wp:docPr descr="" title="" id="26" name="Picture"/>
             <a:graphic>
               <a:graphicData uri="http://schemas.openxmlformats.org/drawingml/2006/picture">
                 <pic:pic>
                   <pic:nvPicPr>
-                    <pic:cNvPr descr="case_study_final_files/figure-docx/pressure-1.png" id="26" name="Picture"/>
+                    <pic:cNvPr descr="case_study_final_files/figure-docx/unnamed-chunk-9-1.png" id="27" name="Picture"/>
                     <pic:cNvPicPr>
                       <a:picLocks noChangeArrowheads="1" noChangeAspect="1"/>
                     </pic:cNvPicPr>
                   </pic:nvPicPr>
                   <pic:blipFill>
-                    <a:blip r:embed="rId24"/>
+                    <a:blip r:embed="rId25"/>
                     <a:stretch>
                       <a:fillRect/>
                     </a:stretch>
@@ -316,30 +206,1136 @@
         </w:drawing>
       </w:r>
     </w:p>
+    <w:bookmarkEnd w:id="28"/>
+    <w:bookmarkStart w:id="32" w:name="time"/>
     <w:p>
       <w:pPr>
-        <w:pStyle w:val="BodyText"/>
+        <w:pStyle w:val="Heading2"/>
       </w:pPr>
       <w:r>
-        <w:t xml:space="preserve">Note that the</w:t>
-      </w:r>
-      <w:r>
-        <w:t xml:space="preserve"> </w:t>
-      </w:r>
+        <w:t xml:space="preserve">Time</w:t>
+      </w:r>
+    </w:p>
+    <w:p>
+      <w:pPr>
+        <w:pStyle w:val="SourceCode"/>
+      </w:pPr>
       <w:r>
         <w:rPr>
           <w:rStyle w:val="VerbatimChar"/>
         </w:rPr>
-        <w:t xml:space="preserve">echo = FALSE</w:t>
-      </w:r>
-      <w:r>
-        <w:t xml:space="preserve"> </w:t>
-      </w:r>
-      <w:r>
-        <w:t xml:space="preserve">parameter was added to the code chunk to prevent printing of the R code that generated the plot.</w:t>
+        <w:t xml:space="preserve">## Warning: Removed 25 rows containing non-finite values (stat_bin).</w:t>
       </w:r>
     </w:p>
-    <w:bookmarkEnd w:id="27"/>
+    <w:p>
+      <w:pPr>
+        <w:pStyle w:val="FirstParagraph"/>
+      </w:pPr>
+      <w:r>
+        <w:drawing>
+          <wp:inline>
+            <wp:extent cx="4620126" cy="3696101"/>
+            <wp:effectExtent b="0" l="0" r="0" t="0"/>
+            <wp:docPr descr="" title="" id="30" name="Picture"/>
+            <a:graphic>
+              <a:graphicData uri="http://schemas.openxmlformats.org/drawingml/2006/picture">
+                <pic:pic>
+                  <pic:nvPicPr>
+                    <pic:cNvPr descr="case_study_final_files/figure-docx/unnamed-chunk-10-1.png" id="31" name="Picture"/>
+                    <pic:cNvPicPr>
+                      <a:picLocks noChangeArrowheads="1" noChangeAspect="1"/>
+                    </pic:cNvPicPr>
+                  </pic:nvPicPr>
+                  <pic:blipFill>
+                    <a:blip r:embed="rId29"/>
+                    <a:stretch>
+                      <a:fillRect/>
+                    </a:stretch>
+                  </pic:blipFill>
+                  <pic:spPr bwMode="auto">
+                    <a:xfrm>
+                      <a:off x="0" y="0"/>
+                      <a:ext cx="4620126" cy="3696101"/>
+                    </a:xfrm>
+                    <a:prstGeom prst="rect">
+                      <a:avLst/>
+                    </a:prstGeom>
+                    <a:noFill/>
+                    <a:ln w="9525">
+                      <a:noFill/>
+                      <a:headEnd/>
+                      <a:tailEnd/>
+                    </a:ln>
+                  </pic:spPr>
+                </pic:pic>
+              </a:graphicData>
+            </a:graphic>
+          </wp:inline>
+        </w:drawing>
+      </w:r>
+    </w:p>
+    <w:bookmarkEnd w:id="32"/>
+    <w:bookmarkStart w:id="33" w:name="place"/>
+    <w:p>
+      <w:pPr>
+        <w:pStyle w:val="Heading2"/>
+      </w:pPr>
+      <w:r>
+        <w:t xml:space="preserve">Place</w:t>
+      </w:r>
+    </w:p>
+    <w:tbl xmlns:w="http://schemas.openxmlformats.org/wordprocessingml/2006/main" xmlns:r="http://schemas.openxmlformats.org/officeDocument/2006/relationships" xmlns:w14="http://schemas.microsoft.com/office/word/2010/wordml" xmlns:wp="http://schemas.openxmlformats.org/drawingml/2006/wordprocessingDrawing" xmlns:a="http://schemas.openxmlformats.org/drawingml/2006/main" xmlns:pic="http://schemas.openxmlformats.org/drawingml/2006/picture">
+      <w:tblPr>
+        <w:tblLayout w:type="fixed"/>
+        <w:jc w:val="center"/>
+        <w:tblLook w:firstRow="1" w:lastRow="0" w:firstColumn="0" w:lastColumn="0" w:noHBand="0" w:noVBand="1"/>
+      </w:tblPr>
+      <w:tblGrid>
+        <w:gridCol w:w="1903"/>
+        <w:gridCol w:w="778"/>
+        <w:gridCol w:w="1144"/>
+      </w:tblGrid>
+      <w:tr>
+        <w:trPr>
+          <w:cantSplit/>
+          <w:trHeight w:val="608" w:hRule="auto"/>
+          <w:tblHeader/>
+        </w:trPr>
+        <w:tc>
+          <w:tcPr>
+            <w:tcBorders>
+              <w:bottom w:val="single" w:sz="16" w:space="0" w:color="666666"/>
+              <w:top w:val="single" w:sz="16" w:space="0" w:color="666666"/>
+            </w:tcBorders>
+            <w:shd w:val="clear" w:color="auto" w:fill="FFFFFF"/>
+            <w:tcMar>
+              <w:top w:w="0" w:type="dxa"/>
+              <w:bottom w:w="0" w:type="dxa"/>
+              <w:left w:w="0" w:type="dxa"/>
+              <w:right w:w="0" w:type="dxa"/>
+            </w:tcMar>
+            <w:vAlign w:val="center"/>
+          </w:tcPr>
+          <w:p>
+            <w:pPr>
+              <w:jc w:val="left"/>
+              <w:spacing w:after="100" w:before="100" w:line="240"/>
+              <w:ind w:firstLine="0" w:left="100" w:right="100"/>
+            </w:pPr>
+            <w:r xmlns:w="http://schemas.openxmlformats.org/wordprocessingml/2006/main" xmlns:wp="http://schemas.openxmlformats.org/drawingml/2006/wordprocessingDrawing" xmlns:r="http://schemas.openxmlformats.org/officeDocument/2006/relationships" xmlns:w14="http://schemas.microsoft.com/office/word/2010/wordml">
+              <w:rPr>
+                <w:rFonts w:ascii="Arial" w:hAnsi="Arial" w:eastAsia="Arial" w:cs="Arial"/>
+                <w:sz w:val="22"/>
+                <w:szCs w:val="22"/>
+                <w:color w:val="000000"/>
+              </w:rPr>
+              <w:t xml:space="preserve">location</w:t>
+            </w:r>
+          </w:p>
+        </w:tc>
+        <w:tc>
+          <w:tcPr>
+            <w:tcBorders>
+              <w:bottom w:val="single" w:sz="16" w:space="0" w:color="666666"/>
+              <w:top w:val="single" w:sz="16" w:space="0" w:color="666666"/>
+            </w:tcBorders>
+            <w:shd w:val="clear" w:color="auto" w:fill="FFFFFF"/>
+            <w:tcMar>
+              <w:top w:w="0" w:type="dxa"/>
+              <w:bottom w:w="0" w:type="dxa"/>
+              <w:left w:w="0" w:type="dxa"/>
+              <w:right w:w="0" w:type="dxa"/>
+            </w:tcMar>
+            <w:vAlign w:val="center"/>
+          </w:tcPr>
+          <w:p>
+            <w:pPr>
+              <w:jc w:val="right"/>
+              <w:spacing w:after="100" w:before="100" w:line="240"/>
+              <w:ind w:firstLine="0" w:left="100" w:right="100"/>
+            </w:pPr>
+            <w:r xmlns:w="http://schemas.openxmlformats.org/wordprocessingml/2006/main" xmlns:wp="http://schemas.openxmlformats.org/drawingml/2006/wordprocessingDrawing" xmlns:r="http://schemas.openxmlformats.org/officeDocument/2006/relationships" xmlns:w14="http://schemas.microsoft.com/office/word/2010/wordml">
+              <w:rPr>
+                <w:rFonts w:ascii="Arial" w:hAnsi="Arial" w:eastAsia="Arial" w:cs="Arial"/>
+                <w:sz w:val="22"/>
+                <w:szCs w:val="22"/>
+                <w:color w:val="000000"/>
+              </w:rPr>
+              <w:t xml:space="preserve">n</w:t>
+            </w:r>
+          </w:p>
+        </w:tc>
+        <w:tc>
+          <w:tcPr>
+            <w:tcBorders>
+              <w:bottom w:val="single" w:sz="16" w:space="0" w:color="666666"/>
+              <w:top w:val="single" w:sz="16" w:space="0" w:color="666666"/>
+            </w:tcBorders>
+            <w:shd w:val="clear" w:color="auto" w:fill="FFFFFF"/>
+            <w:tcMar>
+              <w:top w:w="0" w:type="dxa"/>
+              <w:bottom w:w="0" w:type="dxa"/>
+              <w:left w:w="0" w:type="dxa"/>
+              <w:right w:w="0" w:type="dxa"/>
+            </w:tcMar>
+            <w:vAlign w:val="center"/>
+          </w:tcPr>
+          <w:p>
+            <w:pPr>
+              <w:jc w:val="left"/>
+              <w:spacing w:after="100" w:before="100" w:line="240"/>
+              <w:ind w:firstLine="0" w:left="100" w:right="100"/>
+            </w:pPr>
+            <w:r xmlns:w="http://schemas.openxmlformats.org/wordprocessingml/2006/main" xmlns:wp="http://schemas.openxmlformats.org/drawingml/2006/wordprocessingDrawing" xmlns:r="http://schemas.openxmlformats.org/officeDocument/2006/relationships" xmlns:w14="http://schemas.microsoft.com/office/word/2010/wordml">
+              <w:rPr>
+                <w:rFonts w:ascii="Arial" w:hAnsi="Arial" w:eastAsia="Arial" w:cs="Arial"/>
+                <w:sz w:val="22"/>
+                <w:szCs w:val="22"/>
+                <w:color w:val="000000"/>
+              </w:rPr>
+              <w:t xml:space="preserve">percent</w:t>
+            </w:r>
+          </w:p>
+        </w:tc>
+      </w:tr>
+      <w:tr>
+        <w:trPr>
+          <w:cantSplit/>
+          <w:trHeight w:val="577" w:hRule="auto"/>
+        </w:trPr>
+        <w:tc>
+          <w:tcPr>
+            <w:tcBorders/>
+            <w:shd w:val="clear" w:color="auto" w:fill="FFFFFF"/>
+            <w:tcMar>
+              <w:top w:w="0" w:type="dxa"/>
+              <w:bottom w:w="0" w:type="dxa"/>
+              <w:left w:w="0" w:type="dxa"/>
+              <w:right w:w="0" w:type="dxa"/>
+            </w:tcMar>
+            <w:vAlign w:val="center"/>
+          </w:tcPr>
+          <w:p>
+            <w:pPr>
+              <w:jc w:val="left"/>
+              <w:spacing w:after="100" w:before="100" w:line="240"/>
+              <w:ind w:firstLine="0" w:left="100" w:right="100"/>
+            </w:pPr>
+            <w:r xmlns:w="http://schemas.openxmlformats.org/wordprocessingml/2006/main" xmlns:wp="http://schemas.openxmlformats.org/drawingml/2006/wordprocessingDrawing" xmlns:r="http://schemas.openxmlformats.org/officeDocument/2006/relationships" xmlns:w14="http://schemas.microsoft.com/office/word/2010/wordml">
+              <w:rPr>
+                <w:rFonts w:ascii="Arial" w:hAnsi="Arial" w:eastAsia="Arial" w:cs="Arial"/>
+                <w:sz w:val="22"/>
+                <w:szCs w:val="22"/>
+                <w:color w:val="000000"/>
+              </w:rPr>
+              <w:t xml:space="preserve">Mountain Rural</w:t>
+            </w:r>
+          </w:p>
+        </w:tc>
+        <w:tc>
+          <w:tcPr>
+            <w:tcBorders/>
+            <w:shd w:val="clear" w:color="auto" w:fill="FFFFFF"/>
+            <w:tcMar>
+              <w:top w:w="0" w:type="dxa"/>
+              <w:bottom w:w="0" w:type="dxa"/>
+              <w:left w:w="0" w:type="dxa"/>
+              <w:right w:w="0" w:type="dxa"/>
+            </w:tcMar>
+            <w:vAlign w:val="center"/>
+          </w:tcPr>
+          <w:p>
+            <w:pPr>
+              <w:jc w:val="right"/>
+              <w:spacing w:after="100" w:before="100" w:line="240"/>
+              <w:ind w:firstLine="0" w:left="100" w:right="100"/>
+            </w:pPr>
+            <w:r xmlns:w="http://schemas.openxmlformats.org/wordprocessingml/2006/main" xmlns:wp="http://schemas.openxmlformats.org/drawingml/2006/wordprocessingDrawing" xmlns:r="http://schemas.openxmlformats.org/officeDocument/2006/relationships" xmlns:w14="http://schemas.microsoft.com/office/word/2010/wordml">
+              <w:rPr>
+                <w:rFonts w:ascii="Arial" w:hAnsi="Arial" w:eastAsia="Arial" w:cs="Arial"/>
+                <w:sz w:val="22"/>
+                <w:szCs w:val="22"/>
+                <w:color w:val="000000"/>
+              </w:rPr>
+              <w:t xml:space="preserve">202</w:t>
+            </w:r>
+          </w:p>
+        </w:tc>
+        <w:tc>
+          <w:tcPr>
+            <w:tcBorders/>
+            <w:shd w:val="clear" w:color="auto" w:fill="FFFFFF"/>
+            <w:tcMar>
+              <w:top w:w="0" w:type="dxa"/>
+              <w:bottom w:w="0" w:type="dxa"/>
+              <w:left w:w="0" w:type="dxa"/>
+              <w:right w:w="0" w:type="dxa"/>
+            </w:tcMar>
+            <w:vAlign w:val="center"/>
+          </w:tcPr>
+          <w:p>
+            <w:pPr>
+              <w:jc w:val="left"/>
+              <w:spacing w:after="100" w:before="100" w:line="240"/>
+              <w:ind w:firstLine="0" w:left="100" w:right="100"/>
+            </w:pPr>
+            <w:r xmlns:w="http://schemas.openxmlformats.org/wordprocessingml/2006/main" xmlns:wp="http://schemas.openxmlformats.org/drawingml/2006/wordprocessingDrawing" xmlns:r="http://schemas.openxmlformats.org/officeDocument/2006/relationships" xmlns:w14="http://schemas.microsoft.com/office/word/2010/wordml">
+              <w:rPr>
+                <w:rFonts w:ascii="Arial" w:hAnsi="Arial" w:eastAsia="Arial" w:cs="Arial"/>
+                <w:sz w:val="22"/>
+                <w:szCs w:val="22"/>
+                <w:color w:val="000000"/>
+              </w:rPr>
+              <w:t xml:space="preserve">31%</w:t>
+            </w:r>
+          </w:p>
+        </w:tc>
+      </w:tr>
+      <w:tr>
+        <w:trPr>
+          <w:cantSplit/>
+          <w:trHeight w:val="577" w:hRule="auto"/>
+        </w:trPr>
+        <w:tc>
+          <w:tcPr>
+            <w:tcBorders/>
+            <w:shd w:val="clear" w:color="auto" w:fill="FFFFFF"/>
+            <w:tcMar>
+              <w:top w:w="0" w:type="dxa"/>
+              <w:bottom w:w="0" w:type="dxa"/>
+              <w:left w:w="0" w:type="dxa"/>
+              <w:right w:w="0" w:type="dxa"/>
+            </w:tcMar>
+            <w:vAlign w:val="center"/>
+          </w:tcPr>
+          <w:p>
+            <w:pPr>
+              <w:jc w:val="left"/>
+              <w:spacing w:after="100" w:before="100" w:line="240"/>
+              <w:ind w:firstLine="0" w:left="100" w:right="100"/>
+            </w:pPr>
+            <w:r xmlns:w="http://schemas.openxmlformats.org/wordprocessingml/2006/main" xmlns:wp="http://schemas.openxmlformats.org/drawingml/2006/wordprocessingDrawing" xmlns:r="http://schemas.openxmlformats.org/officeDocument/2006/relationships" xmlns:w14="http://schemas.microsoft.com/office/word/2010/wordml">
+              <w:rPr>
+                <w:rFonts w:ascii="Arial" w:hAnsi="Arial" w:eastAsia="Arial" w:cs="Arial"/>
+                <w:sz w:val="22"/>
+                <w:szCs w:val="22"/>
+                <w:color w:val="000000"/>
+              </w:rPr>
+              <w:t xml:space="preserve">West II</w:t>
+            </w:r>
+          </w:p>
+        </w:tc>
+        <w:tc>
+          <w:tcPr>
+            <w:tcBorders/>
+            <w:shd w:val="clear" w:color="auto" w:fill="FFFFFF"/>
+            <w:tcMar>
+              <w:top w:w="0" w:type="dxa"/>
+              <w:bottom w:w="0" w:type="dxa"/>
+              <w:left w:w="0" w:type="dxa"/>
+              <w:right w:w="0" w:type="dxa"/>
+            </w:tcMar>
+            <w:vAlign w:val="center"/>
+          </w:tcPr>
+          <w:p>
+            <w:pPr>
+              <w:jc w:val="right"/>
+              <w:spacing w:after="100" w:before="100" w:line="240"/>
+              <w:ind w:firstLine="0" w:left="100" w:right="100"/>
+            </w:pPr>
+            <w:r xmlns:w="http://schemas.openxmlformats.org/wordprocessingml/2006/main" xmlns:wp="http://schemas.openxmlformats.org/drawingml/2006/wordprocessingDrawing" xmlns:r="http://schemas.openxmlformats.org/officeDocument/2006/relationships" xmlns:w14="http://schemas.microsoft.com/office/word/2010/wordml">
+              <w:rPr>
+                <w:rFonts w:ascii="Arial" w:hAnsi="Arial" w:eastAsia="Arial" w:cs="Arial"/>
+                <w:sz w:val="22"/>
+                <w:szCs w:val="22"/>
+                <w:color w:val="000000"/>
+              </w:rPr>
+              <w:t xml:space="preserve">125</w:t>
+            </w:r>
+          </w:p>
+        </w:tc>
+        <w:tc>
+          <w:tcPr>
+            <w:tcBorders/>
+            <w:shd w:val="clear" w:color="auto" w:fill="FFFFFF"/>
+            <w:tcMar>
+              <w:top w:w="0" w:type="dxa"/>
+              <w:bottom w:w="0" w:type="dxa"/>
+              <w:left w:w="0" w:type="dxa"/>
+              <w:right w:w="0" w:type="dxa"/>
+            </w:tcMar>
+            <w:vAlign w:val="center"/>
+          </w:tcPr>
+          <w:p>
+            <w:pPr>
+              <w:jc w:val="left"/>
+              <w:spacing w:after="100" w:before="100" w:line="240"/>
+              <w:ind w:firstLine="0" w:left="100" w:right="100"/>
+            </w:pPr>
+            <w:r xmlns:w="http://schemas.openxmlformats.org/wordprocessingml/2006/main" xmlns:wp="http://schemas.openxmlformats.org/drawingml/2006/wordprocessingDrawing" xmlns:r="http://schemas.openxmlformats.org/officeDocument/2006/relationships" xmlns:w14="http://schemas.microsoft.com/office/word/2010/wordml">
+              <w:rPr>
+                <w:rFonts w:ascii="Arial" w:hAnsi="Arial" w:eastAsia="Arial" w:cs="Arial"/>
+                <w:sz w:val="22"/>
+                <w:szCs w:val="22"/>
+                <w:color w:val="000000"/>
+              </w:rPr>
+              <w:t xml:space="preserve">19%</w:t>
+            </w:r>
+          </w:p>
+        </w:tc>
+      </w:tr>
+      <w:tr>
+        <w:trPr>
+          <w:cantSplit/>
+          <w:trHeight w:val="577" w:hRule="auto"/>
+        </w:trPr>
+        <w:tc>
+          <w:tcPr>
+            <w:tcBorders/>
+            <w:shd w:val="clear" w:color="auto" w:fill="FFFFFF"/>
+            <w:tcMar>
+              <w:top w:w="0" w:type="dxa"/>
+              <w:bottom w:w="0" w:type="dxa"/>
+              <w:left w:w="0" w:type="dxa"/>
+              <w:right w:w="0" w:type="dxa"/>
+            </w:tcMar>
+            <w:vAlign w:val="center"/>
+          </w:tcPr>
+          <w:p>
+            <w:pPr>
+              <w:jc w:val="left"/>
+              <w:spacing w:after="100" w:before="100" w:line="240"/>
+              <w:ind w:firstLine="0" w:left="100" w:right="100"/>
+            </w:pPr>
+            <w:r xmlns:w="http://schemas.openxmlformats.org/wordprocessingml/2006/main" xmlns:wp="http://schemas.openxmlformats.org/drawingml/2006/wordprocessingDrawing" xmlns:r="http://schemas.openxmlformats.org/officeDocument/2006/relationships" xmlns:w14="http://schemas.microsoft.com/office/word/2010/wordml">
+              <w:rPr>
+                <w:rFonts w:ascii="Arial" w:hAnsi="Arial" w:eastAsia="Arial" w:cs="Arial"/>
+                <w:sz w:val="22"/>
+                <w:szCs w:val="22"/>
+                <w:color w:val="000000"/>
+              </w:rPr>
+              <w:t xml:space="preserve">West III</w:t>
+            </w:r>
+          </w:p>
+        </w:tc>
+        <w:tc>
+          <w:tcPr>
+            <w:tcBorders/>
+            <w:shd w:val="clear" w:color="auto" w:fill="FFFFFF"/>
+            <w:tcMar>
+              <w:top w:w="0" w:type="dxa"/>
+              <w:bottom w:w="0" w:type="dxa"/>
+              <w:left w:w="0" w:type="dxa"/>
+              <w:right w:w="0" w:type="dxa"/>
+            </w:tcMar>
+            <w:vAlign w:val="center"/>
+          </w:tcPr>
+          <w:p>
+            <w:pPr>
+              <w:jc w:val="right"/>
+              <w:spacing w:after="100" w:before="100" w:line="240"/>
+              <w:ind w:firstLine="0" w:left="100" w:right="100"/>
+            </w:pPr>
+            <w:r xmlns:w="http://schemas.openxmlformats.org/wordprocessingml/2006/main" xmlns:wp="http://schemas.openxmlformats.org/drawingml/2006/wordprocessingDrawing" xmlns:r="http://schemas.openxmlformats.org/officeDocument/2006/relationships" xmlns:w14="http://schemas.microsoft.com/office/word/2010/wordml">
+              <w:rPr>
+                <w:rFonts w:ascii="Arial" w:hAnsi="Arial" w:eastAsia="Arial" w:cs="Arial"/>
+                <w:sz w:val="22"/>
+                <w:szCs w:val="22"/>
+                <w:color w:val="000000"/>
+              </w:rPr>
+              <w:t xml:space="preserve">114</w:t>
+            </w:r>
+          </w:p>
+        </w:tc>
+        <w:tc>
+          <w:tcPr>
+            <w:tcBorders/>
+            <w:shd w:val="clear" w:color="auto" w:fill="FFFFFF"/>
+            <w:tcMar>
+              <w:top w:w="0" w:type="dxa"/>
+              <w:bottom w:w="0" w:type="dxa"/>
+              <w:left w:w="0" w:type="dxa"/>
+              <w:right w:w="0" w:type="dxa"/>
+            </w:tcMar>
+            <w:vAlign w:val="center"/>
+          </w:tcPr>
+          <w:p>
+            <w:pPr>
+              <w:jc w:val="left"/>
+              <w:spacing w:after="100" w:before="100" w:line="240"/>
+              <w:ind w:firstLine="0" w:left="100" w:right="100"/>
+            </w:pPr>
+            <w:r xmlns:w="http://schemas.openxmlformats.org/wordprocessingml/2006/main" xmlns:wp="http://schemas.openxmlformats.org/drawingml/2006/wordprocessingDrawing" xmlns:r="http://schemas.openxmlformats.org/officeDocument/2006/relationships" xmlns:w14="http://schemas.microsoft.com/office/word/2010/wordml">
+              <w:rPr>
+                <w:rFonts w:ascii="Arial" w:hAnsi="Arial" w:eastAsia="Arial" w:cs="Arial"/>
+                <w:sz w:val="22"/>
+                <w:szCs w:val="22"/>
+                <w:color w:val="000000"/>
+              </w:rPr>
+              <w:t xml:space="preserve">17%</w:t>
+            </w:r>
+          </w:p>
+        </w:tc>
+      </w:tr>
+      <w:tr>
+        <w:trPr>
+          <w:cantSplit/>
+          <w:trHeight w:val="577" w:hRule="auto"/>
+        </w:trPr>
+        <w:tc>
+          <w:tcPr>
+            <w:tcBorders/>
+            <w:shd w:val="clear" w:color="auto" w:fill="FFFFFF"/>
+            <w:tcMar>
+              <w:top w:w="0" w:type="dxa"/>
+              <w:bottom w:w="0" w:type="dxa"/>
+              <w:left w:w="0" w:type="dxa"/>
+              <w:right w:w="0" w:type="dxa"/>
+            </w:tcMar>
+            <w:vAlign w:val="center"/>
+          </w:tcPr>
+          <w:p>
+            <w:pPr>
+              <w:jc w:val="left"/>
+              <w:spacing w:after="100" w:before="100" w:line="240"/>
+              <w:ind w:firstLine="0" w:left="100" w:right="100"/>
+            </w:pPr>
+            <w:r xmlns:w="http://schemas.openxmlformats.org/wordprocessingml/2006/main" xmlns:wp="http://schemas.openxmlformats.org/drawingml/2006/wordprocessingDrawing" xmlns:r="http://schemas.openxmlformats.org/officeDocument/2006/relationships" xmlns:w14="http://schemas.microsoft.com/office/word/2010/wordml">
+              <w:rPr>
+                <w:rFonts w:ascii="Arial" w:hAnsi="Arial" w:eastAsia="Arial" w:cs="Arial"/>
+                <w:sz w:val="22"/>
+                <w:szCs w:val="22"/>
+                <w:color w:val="000000"/>
+              </w:rPr>
+              <w:t xml:space="preserve">East II</w:t>
+            </w:r>
+          </w:p>
+        </w:tc>
+        <w:tc>
+          <w:tcPr>
+            <w:tcBorders/>
+            <w:shd w:val="clear" w:color="auto" w:fill="FFFFFF"/>
+            <w:tcMar>
+              <w:top w:w="0" w:type="dxa"/>
+              <w:bottom w:w="0" w:type="dxa"/>
+              <w:left w:w="0" w:type="dxa"/>
+              <w:right w:w="0" w:type="dxa"/>
+            </w:tcMar>
+            <w:vAlign w:val="center"/>
+          </w:tcPr>
+          <w:p>
+            <w:pPr>
+              <w:jc w:val="right"/>
+              <w:spacing w:after="100" w:before="100" w:line="240"/>
+              <w:ind w:firstLine="0" w:left="100" w:right="100"/>
+            </w:pPr>
+            <w:r xmlns:w="http://schemas.openxmlformats.org/wordprocessingml/2006/main" xmlns:wp="http://schemas.openxmlformats.org/drawingml/2006/wordprocessingDrawing" xmlns:r="http://schemas.openxmlformats.org/officeDocument/2006/relationships" xmlns:w14="http://schemas.microsoft.com/office/word/2010/wordml">
+              <w:rPr>
+                <w:rFonts w:ascii="Arial" w:hAnsi="Arial" w:eastAsia="Arial" w:cs="Arial"/>
+                <w:sz w:val="22"/>
+                <w:szCs w:val="22"/>
+                <w:color w:val="000000"/>
+              </w:rPr>
+              <w:t xml:space="preserve">75</w:t>
+            </w:r>
+          </w:p>
+        </w:tc>
+        <w:tc>
+          <w:tcPr>
+            <w:tcBorders/>
+            <w:shd w:val="clear" w:color="auto" w:fill="FFFFFF"/>
+            <w:tcMar>
+              <w:top w:w="0" w:type="dxa"/>
+              <w:bottom w:w="0" w:type="dxa"/>
+              <w:left w:w="0" w:type="dxa"/>
+              <w:right w:w="0" w:type="dxa"/>
+            </w:tcMar>
+            <w:vAlign w:val="center"/>
+          </w:tcPr>
+          <w:p>
+            <w:pPr>
+              <w:jc w:val="left"/>
+              <w:spacing w:after="100" w:before="100" w:line="240"/>
+              <w:ind w:firstLine="0" w:left="100" w:right="100"/>
+            </w:pPr>
+            <w:r xmlns:w="http://schemas.openxmlformats.org/wordprocessingml/2006/main" xmlns:wp="http://schemas.openxmlformats.org/drawingml/2006/wordprocessingDrawing" xmlns:r="http://schemas.openxmlformats.org/officeDocument/2006/relationships" xmlns:w14="http://schemas.microsoft.com/office/word/2010/wordml">
+              <w:rPr>
+                <w:rFonts w:ascii="Arial" w:hAnsi="Arial" w:eastAsia="Arial" w:cs="Arial"/>
+                <w:sz w:val="22"/>
+                <w:szCs w:val="22"/>
+                <w:color w:val="000000"/>
+              </w:rPr>
+              <w:t xml:space="preserve">11%</w:t>
+            </w:r>
+          </w:p>
+        </w:tc>
+      </w:tr>
+      <w:tr>
+        <w:trPr>
+          <w:cantSplit/>
+          <w:trHeight w:val="577" w:hRule="auto"/>
+        </w:trPr>
+        <w:tc>
+          <w:tcPr>
+            <w:tcBorders/>
+            <w:shd w:val="clear" w:color="auto" w:fill="FFFFFF"/>
+            <w:tcMar>
+              <w:top w:w="0" w:type="dxa"/>
+              <w:bottom w:w="0" w:type="dxa"/>
+              <w:left w:w="0" w:type="dxa"/>
+              <w:right w:w="0" w:type="dxa"/>
+            </w:tcMar>
+            <w:vAlign w:val="center"/>
+          </w:tcPr>
+          <w:p>
+            <w:pPr>
+              <w:jc w:val="left"/>
+              <w:spacing w:after="100" w:before="100" w:line="240"/>
+              <w:ind w:firstLine="0" w:left="100" w:right="100"/>
+            </w:pPr>
+            <w:r xmlns:w="http://schemas.openxmlformats.org/wordprocessingml/2006/main" xmlns:wp="http://schemas.openxmlformats.org/drawingml/2006/wordprocessingDrawing" xmlns:r="http://schemas.openxmlformats.org/officeDocument/2006/relationships" xmlns:w14="http://schemas.microsoft.com/office/word/2010/wordml">
+              <w:rPr>
+                <w:rFonts w:ascii="Arial" w:hAnsi="Arial" w:eastAsia="Arial" w:cs="Arial"/>
+                <w:sz w:val="22"/>
+                <w:szCs w:val="22"/>
+                <w:color w:val="000000"/>
+              </w:rPr>
+              <w:t xml:space="preserve">Central II</w:t>
+            </w:r>
+          </w:p>
+        </w:tc>
+        <w:tc>
+          <w:tcPr>
+            <w:tcBorders/>
+            <w:shd w:val="clear" w:color="auto" w:fill="FFFFFF"/>
+            <w:tcMar>
+              <w:top w:w="0" w:type="dxa"/>
+              <w:bottom w:w="0" w:type="dxa"/>
+              <w:left w:w="0" w:type="dxa"/>
+              <w:right w:w="0" w:type="dxa"/>
+            </w:tcMar>
+            <w:vAlign w:val="center"/>
+          </w:tcPr>
+          <w:p>
+            <w:pPr>
+              <w:jc w:val="right"/>
+              <w:spacing w:after="100" w:before="100" w:line="240"/>
+              <w:ind w:firstLine="0" w:left="100" w:right="100"/>
+            </w:pPr>
+            <w:r xmlns:w="http://schemas.openxmlformats.org/wordprocessingml/2006/main" xmlns:wp="http://schemas.openxmlformats.org/drawingml/2006/wordprocessingDrawing" xmlns:r="http://schemas.openxmlformats.org/officeDocument/2006/relationships" xmlns:w14="http://schemas.microsoft.com/office/word/2010/wordml">
+              <w:rPr>
+                <w:rFonts w:ascii="Arial" w:hAnsi="Arial" w:eastAsia="Arial" w:cs="Arial"/>
+                <w:sz w:val="22"/>
+                <w:szCs w:val="22"/>
+                <w:color w:val="000000"/>
+              </w:rPr>
+              <w:t xml:space="preserve">44</w:t>
+            </w:r>
+          </w:p>
+        </w:tc>
+        <w:tc>
+          <w:tcPr>
+            <w:tcBorders/>
+            <w:shd w:val="clear" w:color="auto" w:fill="FFFFFF"/>
+            <w:tcMar>
+              <w:top w:w="0" w:type="dxa"/>
+              <w:bottom w:w="0" w:type="dxa"/>
+              <w:left w:w="0" w:type="dxa"/>
+              <w:right w:w="0" w:type="dxa"/>
+            </w:tcMar>
+            <w:vAlign w:val="center"/>
+          </w:tcPr>
+          <w:p>
+            <w:pPr>
+              <w:jc w:val="left"/>
+              <w:spacing w:after="100" w:before="100" w:line="240"/>
+              <w:ind w:firstLine="0" w:left="100" w:right="100"/>
+            </w:pPr>
+            <w:r xmlns:w="http://schemas.openxmlformats.org/wordprocessingml/2006/main" xmlns:wp="http://schemas.openxmlformats.org/drawingml/2006/wordprocessingDrawing" xmlns:r="http://schemas.openxmlformats.org/officeDocument/2006/relationships" xmlns:w14="http://schemas.microsoft.com/office/word/2010/wordml">
+              <w:rPr>
+                <w:rFonts w:ascii="Arial" w:hAnsi="Arial" w:eastAsia="Arial" w:cs="Arial"/>
+                <w:sz w:val="22"/>
+                <w:szCs w:val="22"/>
+                <w:color w:val="000000"/>
+              </w:rPr>
+              <w:t xml:space="preserve">7%</w:t>
+            </w:r>
+          </w:p>
+        </w:tc>
+      </w:tr>
+      <w:tr>
+        <w:trPr>
+          <w:cantSplit/>
+          <w:trHeight w:val="577" w:hRule="auto"/>
+        </w:trPr>
+        <w:tc>
+          <w:tcPr>
+            <w:tcBorders/>
+            <w:shd w:val="clear" w:color="auto" w:fill="FFFFFF"/>
+            <w:tcMar>
+              <w:top w:w="0" w:type="dxa"/>
+              <w:bottom w:w="0" w:type="dxa"/>
+              <w:left w:w="0" w:type="dxa"/>
+              <w:right w:w="0" w:type="dxa"/>
+            </w:tcMar>
+            <w:vAlign w:val="center"/>
+          </w:tcPr>
+          <w:p>
+            <w:pPr>
+              <w:jc w:val="left"/>
+              <w:spacing w:after="100" w:before="100" w:line="240"/>
+              <w:ind w:firstLine="0" w:left="100" w:right="100"/>
+            </w:pPr>
+            <w:r xmlns:w="http://schemas.openxmlformats.org/wordprocessingml/2006/main" xmlns:wp="http://schemas.openxmlformats.org/drawingml/2006/wordprocessingDrawing" xmlns:r="http://schemas.openxmlformats.org/officeDocument/2006/relationships" xmlns:w14="http://schemas.microsoft.com/office/word/2010/wordml">
+              <w:rPr>
+                <w:rFonts w:ascii="Arial" w:hAnsi="Arial" w:eastAsia="Arial" w:cs="Arial"/>
+                <w:sz w:val="22"/>
+                <w:szCs w:val="22"/>
+                <w:color w:val="000000"/>
+              </w:rPr>
+              <w:t xml:space="preserve">Central I</w:t>
+            </w:r>
+          </w:p>
+        </w:tc>
+        <w:tc>
+          <w:tcPr>
+            <w:tcBorders/>
+            <w:shd w:val="clear" w:color="auto" w:fill="FFFFFF"/>
+            <w:tcMar>
+              <w:top w:w="0" w:type="dxa"/>
+              <w:bottom w:w="0" w:type="dxa"/>
+              <w:left w:w="0" w:type="dxa"/>
+              <w:right w:w="0" w:type="dxa"/>
+            </w:tcMar>
+            <w:vAlign w:val="center"/>
+          </w:tcPr>
+          <w:p>
+            <w:pPr>
+              <w:jc w:val="right"/>
+              <w:spacing w:after="100" w:before="100" w:line="240"/>
+              <w:ind w:firstLine="0" w:left="100" w:right="100"/>
+            </w:pPr>
+            <w:r xmlns:w="http://schemas.openxmlformats.org/wordprocessingml/2006/main" xmlns:wp="http://schemas.openxmlformats.org/drawingml/2006/wordprocessingDrawing" xmlns:r="http://schemas.openxmlformats.org/officeDocument/2006/relationships" xmlns:w14="http://schemas.microsoft.com/office/word/2010/wordml">
+              <w:rPr>
+                <w:rFonts w:ascii="Arial" w:hAnsi="Arial" w:eastAsia="Arial" w:cs="Arial"/>
+                <w:sz w:val="22"/>
+                <w:szCs w:val="22"/>
+                <w:color w:val="000000"/>
+              </w:rPr>
+              <w:t xml:space="preserve">36</w:t>
+            </w:r>
+          </w:p>
+        </w:tc>
+        <w:tc>
+          <w:tcPr>
+            <w:tcBorders/>
+            <w:shd w:val="clear" w:color="auto" w:fill="FFFFFF"/>
+            <w:tcMar>
+              <w:top w:w="0" w:type="dxa"/>
+              <w:bottom w:w="0" w:type="dxa"/>
+              <w:left w:w="0" w:type="dxa"/>
+              <w:right w:w="0" w:type="dxa"/>
+            </w:tcMar>
+            <w:vAlign w:val="center"/>
+          </w:tcPr>
+          <w:p>
+            <w:pPr>
+              <w:jc w:val="left"/>
+              <w:spacing w:after="100" w:before="100" w:line="240"/>
+              <w:ind w:firstLine="0" w:left="100" w:right="100"/>
+            </w:pPr>
+            <w:r xmlns:w="http://schemas.openxmlformats.org/wordprocessingml/2006/main" xmlns:wp="http://schemas.openxmlformats.org/drawingml/2006/wordprocessingDrawing" xmlns:r="http://schemas.openxmlformats.org/officeDocument/2006/relationships" xmlns:w14="http://schemas.microsoft.com/office/word/2010/wordml">
+              <w:rPr>
+                <w:rFonts w:ascii="Arial" w:hAnsi="Arial" w:eastAsia="Arial" w:cs="Arial"/>
+                <w:sz w:val="22"/>
+                <w:szCs w:val="22"/>
+                <w:color w:val="000000"/>
+              </w:rPr>
+              <w:t xml:space="preserve">5%</w:t>
+            </w:r>
+          </w:p>
+        </w:tc>
+      </w:tr>
+      <w:tr>
+        <w:trPr>
+          <w:cantSplit/>
+          <w:trHeight w:val="577" w:hRule="auto"/>
+        </w:trPr>
+        <w:tc>
+          <w:tcPr>
+            <w:tcBorders/>
+            <w:shd w:val="clear" w:color="auto" w:fill="FFFFFF"/>
+            <w:tcMar>
+              <w:top w:w="0" w:type="dxa"/>
+              <w:bottom w:w="0" w:type="dxa"/>
+              <w:left w:w="0" w:type="dxa"/>
+              <w:right w:w="0" w:type="dxa"/>
+            </w:tcMar>
+            <w:vAlign w:val="center"/>
+          </w:tcPr>
+          <w:p>
+            <w:pPr>
+              <w:jc w:val="left"/>
+              <w:spacing w:after="100" w:before="100" w:line="240"/>
+              <w:ind w:firstLine="0" w:left="100" w:right="100"/>
+            </w:pPr>
+            <w:r xmlns:w="http://schemas.openxmlformats.org/wordprocessingml/2006/main" xmlns:wp="http://schemas.openxmlformats.org/drawingml/2006/wordprocessingDrawing" xmlns:r="http://schemas.openxmlformats.org/officeDocument/2006/relationships" xmlns:w14="http://schemas.microsoft.com/office/word/2010/wordml">
+              <w:rPr>
+                <w:rFonts w:ascii="Arial" w:hAnsi="Arial" w:eastAsia="Arial" w:cs="Arial"/>
+                <w:sz w:val="22"/>
+                <w:szCs w:val="22"/>
+                <w:color w:val="000000"/>
+              </w:rPr>
+              <w:t xml:space="preserve">East I</w:t>
+            </w:r>
+          </w:p>
+        </w:tc>
+        <w:tc>
+          <w:tcPr>
+            <w:tcBorders/>
+            <w:shd w:val="clear" w:color="auto" w:fill="FFFFFF"/>
+            <w:tcMar>
+              <w:top w:w="0" w:type="dxa"/>
+              <w:bottom w:w="0" w:type="dxa"/>
+              <w:left w:w="0" w:type="dxa"/>
+              <w:right w:w="0" w:type="dxa"/>
+            </w:tcMar>
+            <w:vAlign w:val="center"/>
+          </w:tcPr>
+          <w:p>
+            <w:pPr>
+              <w:jc w:val="right"/>
+              <w:spacing w:after="100" w:before="100" w:line="240"/>
+              <w:ind w:firstLine="0" w:left="100" w:right="100"/>
+            </w:pPr>
+            <w:r xmlns:w="http://schemas.openxmlformats.org/wordprocessingml/2006/main" xmlns:wp="http://schemas.openxmlformats.org/drawingml/2006/wordprocessingDrawing" xmlns:r="http://schemas.openxmlformats.org/officeDocument/2006/relationships" xmlns:w14="http://schemas.microsoft.com/office/word/2010/wordml">
+              <w:rPr>
+                <w:rFonts w:ascii="Arial" w:hAnsi="Arial" w:eastAsia="Arial" w:cs="Arial"/>
+                <w:sz w:val="22"/>
+                <w:szCs w:val="22"/>
+                <w:color w:val="000000"/>
+              </w:rPr>
+              <w:t xml:space="preserve">31</w:t>
+            </w:r>
+          </w:p>
+        </w:tc>
+        <w:tc>
+          <w:tcPr>
+            <w:tcBorders/>
+            <w:shd w:val="clear" w:color="auto" w:fill="FFFFFF"/>
+            <w:tcMar>
+              <w:top w:w="0" w:type="dxa"/>
+              <w:bottom w:w="0" w:type="dxa"/>
+              <w:left w:w="0" w:type="dxa"/>
+              <w:right w:w="0" w:type="dxa"/>
+            </w:tcMar>
+            <w:vAlign w:val="center"/>
+          </w:tcPr>
+          <w:p>
+            <w:pPr>
+              <w:jc w:val="left"/>
+              <w:spacing w:after="100" w:before="100" w:line="240"/>
+              <w:ind w:firstLine="0" w:left="100" w:right="100"/>
+            </w:pPr>
+            <w:r xmlns:w="http://schemas.openxmlformats.org/wordprocessingml/2006/main" xmlns:wp="http://schemas.openxmlformats.org/drawingml/2006/wordprocessingDrawing" xmlns:r="http://schemas.openxmlformats.org/officeDocument/2006/relationships" xmlns:w14="http://schemas.microsoft.com/office/word/2010/wordml">
+              <w:rPr>
+                <w:rFonts w:ascii="Arial" w:hAnsi="Arial" w:eastAsia="Arial" w:cs="Arial"/>
+                <w:sz w:val="22"/>
+                <w:szCs w:val="22"/>
+                <w:color w:val="000000"/>
+              </w:rPr>
+              <w:t xml:space="preserve">5%</w:t>
+            </w:r>
+          </w:p>
+        </w:tc>
+      </w:tr>
+      <w:tr>
+        <w:trPr>
+          <w:cantSplit/>
+          <w:trHeight w:val="577" w:hRule="auto"/>
+        </w:trPr>
+        <w:tc>
+          <w:tcPr>
+            <w:tcBorders/>
+            <w:shd w:val="clear" w:color="auto" w:fill="FFFFFF"/>
+            <w:tcMar>
+              <w:top w:w="0" w:type="dxa"/>
+              <w:bottom w:w="0" w:type="dxa"/>
+              <w:left w:w="0" w:type="dxa"/>
+              <w:right w:w="0" w:type="dxa"/>
+            </w:tcMar>
+            <w:vAlign w:val="center"/>
+          </w:tcPr>
+          <w:p>
+            <w:pPr>
+              <w:jc w:val="left"/>
+              <w:spacing w:after="100" w:before="100" w:line="240"/>
+              <w:ind w:firstLine="0" w:left="100" w:right="100"/>
+            </w:pPr>
+            <w:r xmlns:w="http://schemas.openxmlformats.org/wordprocessingml/2006/main" xmlns:wp="http://schemas.openxmlformats.org/drawingml/2006/wordprocessingDrawing" xmlns:r="http://schemas.openxmlformats.org/officeDocument/2006/relationships" xmlns:w14="http://schemas.microsoft.com/office/word/2010/wordml">
+              <w:rPr>
+                <w:rFonts w:ascii="Arial" w:hAnsi="Arial" w:eastAsia="Arial" w:cs="Arial"/>
+                <w:sz w:val="22"/>
+                <w:szCs w:val="22"/>
+                <w:color w:val="000000"/>
+              </w:rPr>
+              <w:t xml:space="preserve">West I</w:t>
+            </w:r>
+          </w:p>
+        </w:tc>
+        <w:tc>
+          <w:tcPr>
+            <w:tcBorders/>
+            <w:shd w:val="clear" w:color="auto" w:fill="FFFFFF"/>
+            <w:tcMar>
+              <w:top w:w="0" w:type="dxa"/>
+              <w:bottom w:w="0" w:type="dxa"/>
+              <w:left w:w="0" w:type="dxa"/>
+              <w:right w:w="0" w:type="dxa"/>
+            </w:tcMar>
+            <w:vAlign w:val="center"/>
+          </w:tcPr>
+          <w:p>
+            <w:pPr>
+              <w:jc w:val="right"/>
+              <w:spacing w:after="100" w:before="100" w:line="240"/>
+              <w:ind w:firstLine="0" w:left="100" w:right="100"/>
+            </w:pPr>
+            <w:r xmlns:w="http://schemas.openxmlformats.org/wordprocessingml/2006/main" xmlns:wp="http://schemas.openxmlformats.org/drawingml/2006/wordprocessingDrawing" xmlns:r="http://schemas.openxmlformats.org/officeDocument/2006/relationships" xmlns:w14="http://schemas.microsoft.com/office/word/2010/wordml">
+              <w:rPr>
+                <w:rFonts w:ascii="Arial" w:hAnsi="Arial" w:eastAsia="Arial" w:cs="Arial"/>
+                <w:sz w:val="22"/>
+                <w:szCs w:val="22"/>
+                <w:color w:val="000000"/>
+              </w:rPr>
+              <w:t xml:space="preserve">17</w:t>
+            </w:r>
+          </w:p>
+        </w:tc>
+        <w:tc>
+          <w:tcPr>
+            <w:tcBorders/>
+            <w:shd w:val="clear" w:color="auto" w:fill="FFFFFF"/>
+            <w:tcMar>
+              <w:top w:w="0" w:type="dxa"/>
+              <w:bottom w:w="0" w:type="dxa"/>
+              <w:left w:w="0" w:type="dxa"/>
+              <w:right w:w="0" w:type="dxa"/>
+            </w:tcMar>
+            <w:vAlign w:val="center"/>
+          </w:tcPr>
+          <w:p>
+            <w:pPr>
+              <w:jc w:val="left"/>
+              <w:spacing w:after="100" w:before="100" w:line="240"/>
+              <w:ind w:firstLine="0" w:left="100" w:right="100"/>
+            </w:pPr>
+            <w:r xmlns:w="http://schemas.openxmlformats.org/wordprocessingml/2006/main" xmlns:wp="http://schemas.openxmlformats.org/drawingml/2006/wordprocessingDrawing" xmlns:r="http://schemas.openxmlformats.org/officeDocument/2006/relationships" xmlns:w14="http://schemas.microsoft.com/office/word/2010/wordml">
+              <w:rPr>
+                <w:rFonts w:ascii="Arial" w:hAnsi="Arial" w:eastAsia="Arial" w:cs="Arial"/>
+                <w:sz w:val="22"/>
+                <w:szCs w:val="22"/>
+                <w:color w:val="000000"/>
+              </w:rPr>
+              <w:t xml:space="preserve">3%</w:t>
+            </w:r>
+          </w:p>
+        </w:tc>
+      </w:tr>
+      <w:tr>
+        <w:trPr>
+          <w:cantSplit/>
+          <w:trHeight w:val="577" w:hRule="auto"/>
+        </w:trPr>
+        <w:tc>
+          <w:tcPr>
+            <w:tcBorders/>
+            <w:shd w:val="clear" w:color="auto" w:fill="FFFFFF"/>
+            <w:tcMar>
+              <w:top w:w="0" w:type="dxa"/>
+              <w:bottom w:w="0" w:type="dxa"/>
+              <w:left w:w="0" w:type="dxa"/>
+              <w:right w:w="0" w:type="dxa"/>
+            </w:tcMar>
+            <w:vAlign w:val="center"/>
+          </w:tcPr>
+          <w:p>
+            <w:pPr>
+              <w:jc w:val="left"/>
+              <w:spacing w:after="100" w:before="100" w:line="240"/>
+              <w:ind w:firstLine="0" w:left="100" w:right="100"/>
+            </w:pPr>
+            <w:r xmlns:w="http://schemas.openxmlformats.org/wordprocessingml/2006/main" xmlns:wp="http://schemas.openxmlformats.org/drawingml/2006/wordprocessingDrawing" xmlns:r="http://schemas.openxmlformats.org/officeDocument/2006/relationships" xmlns:w14="http://schemas.microsoft.com/office/word/2010/wordml">
+              <w:rPr>
+                <w:rFonts w:ascii="Arial" w:hAnsi="Arial" w:eastAsia="Arial" w:cs="Arial"/>
+                <w:sz w:val="22"/>
+                <w:szCs w:val="22"/>
+                <w:color w:val="000000"/>
+              </w:rPr>
+              <w:t xml:space="preserve">East III</w:t>
+            </w:r>
+          </w:p>
+        </w:tc>
+        <w:tc>
+          <w:tcPr>
+            <w:tcBorders/>
+            <w:shd w:val="clear" w:color="auto" w:fill="FFFFFF"/>
+            <w:tcMar>
+              <w:top w:w="0" w:type="dxa"/>
+              <w:bottom w:w="0" w:type="dxa"/>
+              <w:left w:w="0" w:type="dxa"/>
+              <w:right w:w="0" w:type="dxa"/>
+            </w:tcMar>
+            <w:vAlign w:val="center"/>
+          </w:tcPr>
+          <w:p>
+            <w:pPr>
+              <w:jc w:val="right"/>
+              <w:spacing w:after="100" w:before="100" w:line="240"/>
+              <w:ind w:firstLine="0" w:left="100" w:right="100"/>
+            </w:pPr>
+            <w:r xmlns:w="http://schemas.openxmlformats.org/wordprocessingml/2006/main" xmlns:wp="http://schemas.openxmlformats.org/drawingml/2006/wordprocessingDrawing" xmlns:r="http://schemas.openxmlformats.org/officeDocument/2006/relationships" xmlns:w14="http://schemas.microsoft.com/office/word/2010/wordml">
+              <w:rPr>
+                <w:rFonts w:ascii="Arial" w:hAnsi="Arial" w:eastAsia="Arial" w:cs="Arial"/>
+                <w:sz w:val="22"/>
+                <w:szCs w:val="22"/>
+                <w:color w:val="000000"/>
+              </w:rPr>
+              <w:t xml:space="preserve">12</w:t>
+            </w:r>
+          </w:p>
+        </w:tc>
+        <w:tc>
+          <w:tcPr>
+            <w:tcBorders/>
+            <w:shd w:val="clear" w:color="auto" w:fill="FFFFFF"/>
+            <w:tcMar>
+              <w:top w:w="0" w:type="dxa"/>
+              <w:bottom w:w="0" w:type="dxa"/>
+              <w:left w:w="0" w:type="dxa"/>
+              <w:right w:w="0" w:type="dxa"/>
+            </w:tcMar>
+            <w:vAlign w:val="center"/>
+          </w:tcPr>
+          <w:p>
+            <w:pPr>
+              <w:jc w:val="left"/>
+              <w:spacing w:after="100" w:before="100" w:line="240"/>
+              <w:ind w:firstLine="0" w:left="100" w:right="100"/>
+            </w:pPr>
+            <w:r xmlns:w="http://schemas.openxmlformats.org/wordprocessingml/2006/main" xmlns:wp="http://schemas.openxmlformats.org/drawingml/2006/wordprocessingDrawing" xmlns:r="http://schemas.openxmlformats.org/officeDocument/2006/relationships" xmlns:w14="http://schemas.microsoft.com/office/word/2010/wordml">
+              <w:rPr>
+                <w:rFonts w:ascii="Arial" w:hAnsi="Arial" w:eastAsia="Arial" w:cs="Arial"/>
+                <w:sz w:val="22"/>
+                <w:szCs w:val="22"/>
+                <w:color w:val="000000"/>
+              </w:rPr>
+              <w:t xml:space="preserve">2%</w:t>
+            </w:r>
+          </w:p>
+        </w:tc>
+      </w:tr>
+      <w:tr>
+        <w:trPr>
+          <w:cantSplit/>
+          <w:trHeight w:val="614" w:hRule="auto"/>
+        </w:trPr>
+        <w:tc>
+          <w:tcPr>
+            <w:tcBorders>
+              <w:bottom w:val="single" w:sz="16" w:space="0" w:color="666666"/>
+            </w:tcBorders>
+            <w:shd w:val="clear" w:color="auto" w:fill="FFFFFF"/>
+            <w:tcMar>
+              <w:top w:w="0" w:type="dxa"/>
+              <w:bottom w:w="0" w:type="dxa"/>
+              <w:left w:w="0" w:type="dxa"/>
+              <w:right w:w="0" w:type="dxa"/>
+            </w:tcMar>
+            <w:vAlign w:val="center"/>
+          </w:tcPr>
+          <w:p>
+            <w:pPr>
+              <w:jc w:val="left"/>
+              <w:spacing w:after="100" w:before="100" w:line="240"/>
+              <w:ind w:firstLine="0" w:left="100" w:right="100"/>
+            </w:pPr>
+            <w:r xmlns:w="http://schemas.openxmlformats.org/wordprocessingml/2006/main" xmlns:wp="http://schemas.openxmlformats.org/drawingml/2006/wordprocessingDrawing" xmlns:r="http://schemas.openxmlformats.org/officeDocument/2006/relationships" xmlns:w14="http://schemas.microsoft.com/office/word/2010/wordml">
+              <w:rPr>
+                <w:rFonts w:ascii="Arial" w:hAnsi="Arial" w:eastAsia="Arial" w:cs="Arial"/>
+                <w:sz w:val="22"/>
+                <w:szCs w:val="22"/>
+                <w:color w:val="000000"/>
+              </w:rPr>
+              <w:t xml:space="preserve">Missing</w:t>
+            </w:r>
+          </w:p>
+        </w:tc>
+        <w:tc>
+          <w:tcPr>
+            <w:tcBorders>
+              <w:bottom w:val="single" w:sz="16" w:space="0" w:color="666666"/>
+            </w:tcBorders>
+            <w:shd w:val="clear" w:color="auto" w:fill="FFFFFF"/>
+            <w:tcMar>
+              <w:top w:w="0" w:type="dxa"/>
+              <w:bottom w:w="0" w:type="dxa"/>
+              <w:left w:w="0" w:type="dxa"/>
+              <w:right w:w="0" w:type="dxa"/>
+            </w:tcMar>
+            <w:vAlign w:val="center"/>
+          </w:tcPr>
+          <w:p>
+            <w:pPr>
+              <w:jc w:val="right"/>
+              <w:spacing w:after="100" w:before="100" w:line="240"/>
+              <w:ind w:firstLine="0" w:left="100" w:right="100"/>
+            </w:pPr>
+            <w:r xmlns:w="http://schemas.openxmlformats.org/wordprocessingml/2006/main" xmlns:wp="http://schemas.openxmlformats.org/drawingml/2006/wordprocessingDrawing" xmlns:r="http://schemas.openxmlformats.org/officeDocument/2006/relationships" xmlns:w14="http://schemas.microsoft.com/office/word/2010/wordml">
+              <w:rPr>
+                <w:rFonts w:ascii="Arial" w:hAnsi="Arial" w:eastAsia="Arial" w:cs="Arial"/>
+                <w:sz w:val="22"/>
+                <w:szCs w:val="22"/>
+                <w:color w:val="000000"/>
+              </w:rPr>
+              <w:t xml:space="preserve">2</w:t>
+            </w:r>
+          </w:p>
+        </w:tc>
+        <w:tc>
+          <w:tcPr>
+            <w:tcBorders>
+              <w:bottom w:val="single" w:sz="16" w:space="0" w:color="666666"/>
+            </w:tcBorders>
+            <w:shd w:val="clear" w:color="auto" w:fill="FFFFFF"/>
+            <w:tcMar>
+              <w:top w:w="0" w:type="dxa"/>
+              <w:bottom w:w="0" w:type="dxa"/>
+              <w:left w:w="0" w:type="dxa"/>
+              <w:right w:w="0" w:type="dxa"/>
+            </w:tcMar>
+            <w:vAlign w:val="center"/>
+          </w:tcPr>
+          <w:p>
+            <w:pPr>
+              <w:jc w:val="left"/>
+              <w:spacing w:after="100" w:before="100" w:line="240"/>
+              <w:ind w:firstLine="0" w:left="100" w:right="100"/>
+            </w:pPr>
+            <w:r xmlns:w="http://schemas.openxmlformats.org/wordprocessingml/2006/main" xmlns:wp="http://schemas.openxmlformats.org/drawingml/2006/wordprocessingDrawing" xmlns:r="http://schemas.openxmlformats.org/officeDocument/2006/relationships" xmlns:w14="http://schemas.microsoft.com/office/word/2010/wordml">
+              <w:rPr>
+                <w:rFonts w:ascii="Arial" w:hAnsi="Arial" w:eastAsia="Arial" w:cs="Arial"/>
+                <w:sz w:val="22"/>
+                <w:szCs w:val="22"/>
+                <w:color w:val="000000"/>
+              </w:rPr>
+              <w:t xml:space="preserve">0%</w:t>
+            </w:r>
+          </w:p>
+        </w:tc>
+      </w:tr>
+    </w:tbl>
+    <w:bookmarkEnd w:id="33"/>
     <w:sectPr/>
   </w:body>
 </w:document>

</xml_diff>